<commit_message>
Adição de nova ação no script de apresentação.
</commit_message>
<xml_diff>
--- a/Engenharia/Script para apresentacao_Sprint10.docx
+++ b/Engenharia/Script para apresentacao_Sprint10.docx
@@ -38,453 +38,491 @@
         </w:rPr>
         <w:t>Gerentes Cadastrados</w:t>
       </w:r>
+    </w:p>
+    <w:p>
+      <w:pPr>
+        <w:rPr>
+          <w:lang w:val="pt-BR"/>
+        </w:rPr>
+      </w:pPr>
+      <w:r>
+        <w:rPr>
+          <w:lang w:val="pt-BR"/>
+        </w:rPr>
+        <w:t>Pré –Condição – Ter pelo menos 2 Projetos cadastrados em cada Status</w:t>
+      </w:r>
+    </w:p>
+    <w:p>
+      <w:pPr>
+        <w:rPr>
+          <w:lang w:val="pt-BR"/>
+        </w:rPr>
+      </w:pPr>
+      <w:r>
+        <w:rPr>
+          <w:lang w:val="pt-BR"/>
+        </w:rPr>
+        <w:t>Para apresentação segue o workflow:</w:t>
+      </w:r>
+    </w:p>
+    <w:p>
+      <w:pPr>
+        <w:pStyle w:val="PargrafodaLista"/>
+        <w:numPr>
+          <w:ilvl w:val="0"/>
+          <w:numId w:val="1"/>
+        </w:numPr>
+        <w:rPr>
+          <w:b/>
+          <w:lang w:val="pt-BR"/>
+        </w:rPr>
+      </w:pPr>
+      <w:r>
+        <w:rPr>
+          <w:b/>
+          <w:lang w:val="pt-BR"/>
+        </w:rPr>
+        <w:t>Usuário empreendedor:</w:t>
+      </w:r>
+    </w:p>
+    <w:p>
+      <w:pPr>
+        <w:pStyle w:val="PargrafodaLista"/>
+        <w:numPr>
+          <w:ilvl w:val="1"/>
+          <w:numId w:val="1"/>
+        </w:numPr>
+        <w:rPr>
+          <w:lang w:val="pt-BR"/>
+        </w:rPr>
+      </w:pPr>
+      <w:r>
+        <w:rPr>
+          <w:lang w:val="pt-BR"/>
+        </w:rPr>
+        <w:t>Abre um empreendedor previamente selecionado [colocar nome e login aqui] em um plano Já preenchido pronto pra submeter [ Colocar nome do plano aqui].</w:t>
+      </w:r>
+    </w:p>
+    <w:p>
+      <w:pPr>
+        <w:pStyle w:val="PargrafodaLista"/>
+        <w:numPr>
+          <w:ilvl w:val="1"/>
+          <w:numId w:val="1"/>
+        </w:numPr>
+        <w:rPr>
+          <w:lang w:val="pt-BR"/>
+        </w:rPr>
+      </w:pPr>
+      <w:r>
+        <w:rPr>
+          <w:lang w:val="pt-BR"/>
+        </w:rPr>
+        <w:t>Submete o plano.</w:t>
+      </w:r>
+    </w:p>
+    <w:p>
+      <w:pPr>
+        <w:pStyle w:val="PargrafodaLista"/>
+        <w:numPr>
+          <w:ilvl w:val="0"/>
+          <w:numId w:val="1"/>
+        </w:numPr>
+        <w:rPr>
+          <w:b/>
+          <w:lang w:val="pt-BR"/>
+        </w:rPr>
+      </w:pPr>
+      <w:r>
+        <w:rPr>
+          <w:b/>
+          <w:lang w:val="pt-BR"/>
+        </w:rPr>
+        <w:t>Usuário Gerente 1:</w:t>
+      </w:r>
+    </w:p>
+    <w:p>
+      <w:pPr>
+        <w:pStyle w:val="PargrafodaLista"/>
+        <w:numPr>
+          <w:ilvl w:val="1"/>
+          <w:numId w:val="1"/>
+        </w:numPr>
+        <w:rPr>
+          <w:lang w:val="pt-BR"/>
+        </w:rPr>
+      </w:pPr>
+      <w:r>
+        <w:rPr>
+          <w:lang w:val="pt-BR"/>
+        </w:rPr>
+        <w:t>Acessa um gerente previamente registrado [ colocar nome e login aqui]</w:t>
+      </w:r>
+      <w:r>
+        <w:rPr>
+          <w:lang w:val="pt-BR"/>
+        </w:rPr>
+        <w:t>.</w:t>
+      </w:r>
+    </w:p>
+    <w:p>
+      <w:pPr>
+        <w:pStyle w:val="PargrafodaLista"/>
+        <w:numPr>
+          <w:ilvl w:val="1"/>
+          <w:numId w:val="1"/>
+        </w:numPr>
+        <w:rPr>
+          <w:lang w:val="pt-BR"/>
+        </w:rPr>
+      </w:pPr>
+      <w:r>
+        <w:rPr>
+          <w:lang w:val="pt-BR"/>
+        </w:rPr>
+        <w:t>Visualiza a lista de planos</w:t>
+      </w:r>
+      <w:r>
+        <w:rPr>
+          <w:lang w:val="pt-BR"/>
+        </w:rPr>
+        <w:t>.</w:t>
+      </w:r>
+    </w:p>
+    <w:p>
+      <w:pPr>
+        <w:pStyle w:val="PargrafodaLista"/>
+        <w:numPr>
+          <w:ilvl w:val="1"/>
+          <w:numId w:val="1"/>
+        </w:numPr>
+        <w:rPr>
+          <w:lang w:val="pt-BR"/>
+        </w:rPr>
+      </w:pPr>
+      <w:r>
+        <w:rPr>
+          <w:lang w:val="pt-BR"/>
+        </w:rPr>
+        <w:t>Seleciona diferentes filtros para mostrar diferentes resultados</w:t>
+      </w:r>
+      <w:r>
+        <w:rPr>
+          <w:lang w:val="pt-BR"/>
+        </w:rPr>
+        <w:t>.</w:t>
+      </w:r>
+    </w:p>
+    <w:p>
+      <w:pPr>
+        <w:pStyle w:val="PargrafodaLista"/>
+        <w:numPr>
+          <w:ilvl w:val="1"/>
+          <w:numId w:val="1"/>
+        </w:numPr>
+        <w:rPr>
+          <w:lang w:val="pt-BR"/>
+        </w:rPr>
+      </w:pPr>
+      <w:r>
+        <w:rPr>
+          <w:lang w:val="pt-BR"/>
+        </w:rPr>
+        <w:t>Seleciona o plano enviado pelo empreendedor [Colocar nome do plano aqui].</w:t>
+      </w:r>
+    </w:p>
+    <w:p>
+      <w:pPr>
+        <w:pStyle w:val="PargrafodaLista"/>
+        <w:numPr>
+          <w:ilvl w:val="0"/>
+          <w:numId w:val="1"/>
+        </w:numPr>
+        <w:rPr>
+          <w:b/>
+          <w:lang w:val="pt-BR"/>
+        </w:rPr>
+      </w:pPr>
+      <w:r>
+        <w:rPr>
+          <w:b/>
+          <w:lang w:val="pt-BR"/>
+        </w:rPr>
+        <w:t>Usuário Gerente 2:</w:t>
+      </w:r>
+    </w:p>
+    <w:p>
+      <w:pPr>
+        <w:pStyle w:val="PargrafodaLista"/>
+        <w:numPr>
+          <w:ilvl w:val="1"/>
+          <w:numId w:val="1"/>
+        </w:numPr>
+        <w:rPr>
+          <w:lang w:val="pt-BR"/>
+        </w:rPr>
+      </w:pPr>
+      <w:r>
+        <w:rPr>
+          <w:lang w:val="pt-BR"/>
+        </w:rPr>
+        <w:t>Acessa um gerente previamente registrado [ coloca nome e login aqui]</w:t>
+      </w:r>
+      <w:r>
+        <w:rPr>
+          <w:lang w:val="pt-BR"/>
+        </w:rPr>
+        <w:t>.</w:t>
+      </w:r>
+    </w:p>
+    <w:p>
+      <w:pPr>
+        <w:pStyle w:val="PargrafodaLista"/>
+        <w:numPr>
+          <w:ilvl w:val="1"/>
+          <w:numId w:val="1"/>
+        </w:numPr>
+        <w:rPr>
+          <w:lang w:val="pt-BR"/>
+        </w:rPr>
+      </w:pPr>
+      <w:r>
+        <w:rPr>
+          <w:lang w:val="pt-BR"/>
+        </w:rPr>
+        <w:t>Visualiza a lista de planos</w:t>
+      </w:r>
+      <w:r>
+        <w:rPr>
+          <w:lang w:val="pt-BR"/>
+        </w:rPr>
+        <w:t xml:space="preserve"> para mostrar que 2 gerentes não podem acessar o mesmo plano ao mesmo tempo.</w:t>
+      </w:r>
+    </w:p>
+    <w:p>
+      <w:pPr>
+        <w:pStyle w:val="PargrafodaLista"/>
+        <w:numPr>
+          <w:ilvl w:val="0"/>
+          <w:numId w:val="1"/>
+        </w:numPr>
+        <w:rPr>
+          <w:b/>
+          <w:lang w:val="pt-BR"/>
+        </w:rPr>
+      </w:pPr>
+      <w:r>
+        <w:rPr>
+          <w:b/>
+          <w:lang w:val="pt-BR"/>
+        </w:rPr>
+        <w:t>Usuário Gerente 1:</w:t>
+      </w:r>
+    </w:p>
+    <w:p>
+      <w:pPr>
+        <w:pStyle w:val="PargrafodaLista"/>
+        <w:numPr>
+          <w:ilvl w:val="1"/>
+          <w:numId w:val="1"/>
+        </w:numPr>
+        <w:rPr>
+          <w:lang w:val="pt-BR"/>
+        </w:rPr>
+      </w:pPr>
+      <w:r>
+        <w:rPr>
+          <w:lang w:val="pt-BR"/>
+        </w:rPr>
+        <w:t>Acessa outro plano [colocar o nome do plano aqui].</w:t>
+      </w:r>
+    </w:p>
+    <w:p>
+      <w:pPr>
+        <w:pStyle w:val="PargrafodaLista"/>
+        <w:numPr>
+          <w:ilvl w:val="1"/>
+          <w:numId w:val="1"/>
+        </w:numPr>
+        <w:rPr>
+          <w:lang w:val="pt-BR"/>
+        </w:rPr>
+      </w:pPr>
+      <w:r>
+        <w:rPr>
+          <w:lang w:val="pt-BR"/>
+        </w:rPr>
+        <w:t>Faz comentários em alguns campos e nas observações.</w:t>
+      </w:r>
+    </w:p>
+    <w:p>
+      <w:pPr>
+        <w:pStyle w:val="PargrafodaLista"/>
+        <w:numPr>
+          <w:ilvl w:val="1"/>
+          <w:numId w:val="1"/>
+        </w:numPr>
+        <w:rPr>
+          <w:lang w:val="pt-BR"/>
+        </w:rPr>
+      </w:pPr>
+      <w:r>
+        <w:rPr>
+          <w:lang w:val="pt-BR"/>
+        </w:rPr>
+        <w:t>Sai do sistema.</w:t>
+      </w:r>
+    </w:p>
+    <w:p>
+      <w:pPr>
+        <w:pStyle w:val="PargrafodaLista"/>
+        <w:numPr>
+          <w:ilvl w:val="0"/>
+          <w:numId w:val="1"/>
+        </w:numPr>
+        <w:rPr>
+          <w:b/>
+          <w:lang w:val="pt-BR"/>
+        </w:rPr>
+      </w:pPr>
+      <w:r>
+        <w:rPr>
+          <w:b/>
+          <w:lang w:val="pt-BR"/>
+        </w:rPr>
+        <w:t>Usuário Gerente 2:</w:t>
+      </w:r>
+    </w:p>
+    <w:p>
+      <w:pPr>
+        <w:pStyle w:val="PargrafodaLista"/>
+        <w:numPr>
+          <w:ilvl w:val="1"/>
+          <w:numId w:val="1"/>
+        </w:numPr>
+        <w:rPr>
+          <w:lang w:val="pt-BR"/>
+        </w:rPr>
+      </w:pPr>
+      <w:r>
+        <w:rPr>
+          <w:lang w:val="pt-BR"/>
+        </w:rPr>
+        <w:t>Acessa o outro plano [ colocar o nome do plano aqui].</w:t>
+      </w:r>
+    </w:p>
+    <w:p>
+      <w:pPr>
+        <w:pStyle w:val="PargrafodaLista"/>
+        <w:numPr>
+          <w:ilvl w:val="1"/>
+          <w:numId w:val="1"/>
+        </w:numPr>
+        <w:rPr>
+          <w:lang w:val="pt-BR"/>
+        </w:rPr>
+      </w:pPr>
+      <w:r>
+        <w:rPr>
+          <w:lang w:val="pt-BR"/>
+        </w:rPr>
+        <w:t xml:space="preserve">Mostra os comentários e as observações feitas pelo Gerente </w:t>
+      </w:r>
+      <w:proofErr w:type="gramStart"/>
+      <w:r>
+        <w:rPr>
+          <w:lang w:val="pt-BR"/>
+        </w:rPr>
+        <w:t>1</w:t>
+      </w:r>
+      <w:proofErr w:type="gramEnd"/>
+      <w:r>
+        <w:rPr>
+          <w:lang w:val="pt-BR"/>
+        </w:rPr>
+        <w:t xml:space="preserve"> [ coloca o nome do usuário aqui]</w:t>
+      </w:r>
+    </w:p>
+    <w:p>
+      <w:pPr>
+        <w:pStyle w:val="PargrafodaLista"/>
+        <w:numPr>
+          <w:ilvl w:val="1"/>
+          <w:numId w:val="1"/>
+        </w:numPr>
+        <w:rPr>
+          <w:lang w:val="pt-BR"/>
+        </w:rPr>
+      </w:pPr>
+      <w:r>
+        <w:rPr>
+          <w:lang w:val="pt-BR"/>
+        </w:rPr>
+        <w:t>Termina a avaliação.</w:t>
+      </w:r>
+    </w:p>
+    <w:p>
+      <w:pPr>
+        <w:pStyle w:val="PargrafodaLista"/>
+        <w:numPr>
+          <w:ilvl w:val="0"/>
+          <w:numId w:val="1"/>
+        </w:numPr>
+        <w:rPr>
+          <w:b/>
+          <w:lang w:val="pt-BR"/>
+        </w:rPr>
+      </w:pPr>
+      <w:r>
+        <w:rPr>
+          <w:b/>
+          <w:lang w:val="pt-BR"/>
+        </w:rPr>
+        <w:t>Usuário Empreendedor:</w:t>
+      </w:r>
+    </w:p>
+    <w:p>
+      <w:pPr>
+        <w:pStyle w:val="PargrafodaLista"/>
+        <w:numPr>
+          <w:ilvl w:val="1"/>
+          <w:numId w:val="1"/>
+        </w:numPr>
+        <w:rPr>
+          <w:lang w:val="pt-BR"/>
+        </w:rPr>
+      </w:pPr>
+      <w:r>
+        <w:rPr>
+          <w:lang w:val="pt-BR"/>
+        </w:rPr>
+        <w:t>Acessa o plano [colocar o nome do plano aqui].</w:t>
+      </w:r>
+    </w:p>
+    <w:p>
+      <w:pPr>
+        <w:pStyle w:val="PargrafodaLista"/>
+        <w:numPr>
+          <w:ilvl w:val="1"/>
+          <w:numId w:val="1"/>
+        </w:numPr>
+        <w:rPr>
+          <w:lang w:val="pt-BR"/>
+        </w:rPr>
+      </w:pPr>
+      <w:r>
+        <w:rPr>
+          <w:lang w:val="pt-BR"/>
+        </w:rPr>
+        <w:t>Visualiza os resultados do avaliador e os com</w:t>
+      </w:r>
       <w:bookmarkStart w:id="0" w:name="_GoBack"/>
       <w:bookmarkEnd w:id="0"/>
-    </w:p>
-    <w:p>
-      <w:pPr>
-        <w:rPr>
-          <w:lang w:val="pt-BR"/>
-        </w:rPr>
-      </w:pPr>
-      <w:r>
-        <w:rPr>
-          <w:lang w:val="pt-BR"/>
-        </w:rPr>
-        <w:t>Pré –Condição – Ter pelo menos 2 Projetos cadastrados em cada Status</w:t>
-      </w:r>
-    </w:p>
-    <w:p>
-      <w:pPr>
-        <w:rPr>
-          <w:lang w:val="pt-BR"/>
-        </w:rPr>
-      </w:pPr>
-      <w:r>
-        <w:rPr>
-          <w:lang w:val="pt-BR"/>
-        </w:rPr>
-        <w:t>Para apresentação segue o workflow:</w:t>
-      </w:r>
-    </w:p>
-    <w:p>
-      <w:pPr>
-        <w:pStyle w:val="ListParagraph"/>
-        <w:numPr>
-          <w:ilvl w:val="0"/>
-          <w:numId w:val="1"/>
-        </w:numPr>
-        <w:rPr>
-          <w:b/>
-          <w:lang w:val="pt-BR"/>
-        </w:rPr>
-      </w:pPr>
-      <w:r>
-        <w:rPr>
-          <w:b/>
-          <w:lang w:val="pt-BR"/>
-        </w:rPr>
-        <w:t>Usuário empreendedor:</w:t>
-      </w:r>
-    </w:p>
-    <w:p>
-      <w:pPr>
-        <w:pStyle w:val="ListParagraph"/>
-        <w:numPr>
-          <w:ilvl w:val="1"/>
-          <w:numId w:val="1"/>
-        </w:numPr>
-        <w:rPr>
-          <w:lang w:val="pt-BR"/>
-        </w:rPr>
-      </w:pPr>
-      <w:r>
-        <w:rPr>
-          <w:lang w:val="pt-BR"/>
-        </w:rPr>
-        <w:t>Abre um empreendedor previamente selecionado [colocar nome e login aqui] em um plano Já preenchido pronto pra submeter [ Colocar nome do plano aqui].</w:t>
-      </w:r>
-    </w:p>
-    <w:p>
-      <w:pPr>
-        <w:pStyle w:val="ListParagraph"/>
-        <w:numPr>
-          <w:ilvl w:val="1"/>
-          <w:numId w:val="1"/>
-        </w:numPr>
-        <w:rPr>
-          <w:lang w:val="pt-BR"/>
-        </w:rPr>
-      </w:pPr>
-      <w:r>
-        <w:rPr>
-          <w:lang w:val="pt-BR"/>
-        </w:rPr>
-        <w:t>Submete o plano.</w:t>
-      </w:r>
-    </w:p>
-    <w:p>
-      <w:pPr>
-        <w:pStyle w:val="ListParagraph"/>
-        <w:numPr>
-          <w:ilvl w:val="0"/>
-          <w:numId w:val="1"/>
-        </w:numPr>
-        <w:rPr>
-          <w:b/>
-          <w:lang w:val="pt-BR"/>
-        </w:rPr>
-      </w:pPr>
-      <w:r>
-        <w:rPr>
-          <w:b/>
-          <w:lang w:val="pt-BR"/>
-        </w:rPr>
-        <w:t>Usuário Gerente 1:</w:t>
-      </w:r>
-    </w:p>
-    <w:p>
-      <w:pPr>
-        <w:pStyle w:val="ListParagraph"/>
-        <w:numPr>
-          <w:ilvl w:val="1"/>
-          <w:numId w:val="1"/>
-        </w:numPr>
-        <w:rPr>
-          <w:lang w:val="pt-BR"/>
-        </w:rPr>
-      </w:pPr>
-      <w:r>
-        <w:rPr>
-          <w:lang w:val="pt-BR"/>
-        </w:rPr>
-        <w:t>Acessa um gerente previamente registrado [ colocar nome e login aqui]</w:t>
-      </w:r>
-      <w:r>
-        <w:rPr>
-          <w:lang w:val="pt-BR"/>
-        </w:rPr>
-        <w:t>.</w:t>
-      </w:r>
-    </w:p>
-    <w:p>
-      <w:pPr>
-        <w:pStyle w:val="ListParagraph"/>
-        <w:numPr>
-          <w:ilvl w:val="1"/>
-          <w:numId w:val="1"/>
-        </w:numPr>
-        <w:rPr>
-          <w:lang w:val="pt-BR"/>
-        </w:rPr>
-      </w:pPr>
-      <w:r>
-        <w:rPr>
-          <w:lang w:val="pt-BR"/>
-        </w:rPr>
-        <w:t>Visualiza a lista de planos</w:t>
-      </w:r>
-      <w:r>
-        <w:rPr>
-          <w:lang w:val="pt-BR"/>
-        </w:rPr>
-        <w:t>.</w:t>
-      </w:r>
-    </w:p>
-    <w:p>
-      <w:pPr>
-        <w:pStyle w:val="ListParagraph"/>
-        <w:numPr>
-          <w:ilvl w:val="1"/>
-          <w:numId w:val="1"/>
-        </w:numPr>
-        <w:rPr>
-          <w:lang w:val="pt-BR"/>
-        </w:rPr>
-      </w:pPr>
-      <w:r>
-        <w:rPr>
-          <w:lang w:val="pt-BR"/>
-        </w:rPr>
-        <w:t>Seleciona diferentes filtros para mostrar diferentes resultados</w:t>
-      </w:r>
-      <w:r>
-        <w:rPr>
-          <w:lang w:val="pt-BR"/>
-        </w:rPr>
-        <w:t>.</w:t>
-      </w:r>
-    </w:p>
-    <w:p>
-      <w:pPr>
-        <w:pStyle w:val="ListParagraph"/>
-        <w:numPr>
-          <w:ilvl w:val="1"/>
-          <w:numId w:val="1"/>
-        </w:numPr>
-        <w:rPr>
-          <w:lang w:val="pt-BR"/>
-        </w:rPr>
-      </w:pPr>
-      <w:r>
-        <w:rPr>
-          <w:lang w:val="pt-BR"/>
-        </w:rPr>
-        <w:t>Seleciona o plano enviado pelo empreendedor [Colocar nome do plano aqui].</w:t>
-      </w:r>
-    </w:p>
-    <w:p>
-      <w:pPr>
-        <w:pStyle w:val="ListParagraph"/>
-        <w:numPr>
-          <w:ilvl w:val="0"/>
-          <w:numId w:val="1"/>
-        </w:numPr>
-        <w:rPr>
-          <w:b/>
-          <w:lang w:val="pt-BR"/>
-        </w:rPr>
-      </w:pPr>
-      <w:r>
-        <w:rPr>
-          <w:b/>
-          <w:lang w:val="pt-BR"/>
-        </w:rPr>
-        <w:t>Usuário Gerente 2:</w:t>
-      </w:r>
-    </w:p>
-    <w:p>
-      <w:pPr>
-        <w:pStyle w:val="ListParagraph"/>
-        <w:numPr>
-          <w:ilvl w:val="1"/>
-          <w:numId w:val="1"/>
-        </w:numPr>
-        <w:rPr>
-          <w:lang w:val="pt-BR"/>
-        </w:rPr>
-      </w:pPr>
-      <w:r>
-        <w:rPr>
-          <w:lang w:val="pt-BR"/>
-        </w:rPr>
-        <w:t>Acessa um gerente previamente registrado [ coloca nome e login aqui]</w:t>
-      </w:r>
-      <w:r>
-        <w:rPr>
-          <w:lang w:val="pt-BR"/>
-        </w:rPr>
-        <w:t>.</w:t>
-      </w:r>
-    </w:p>
-    <w:p>
-      <w:pPr>
-        <w:pStyle w:val="ListParagraph"/>
-        <w:numPr>
-          <w:ilvl w:val="1"/>
-          <w:numId w:val="1"/>
-        </w:numPr>
-        <w:rPr>
-          <w:lang w:val="pt-BR"/>
-        </w:rPr>
-      </w:pPr>
-      <w:r>
-        <w:rPr>
-          <w:lang w:val="pt-BR"/>
-        </w:rPr>
-        <w:t>Visualiza a lista de planos</w:t>
-      </w:r>
-      <w:r>
-        <w:rPr>
-          <w:lang w:val="pt-BR"/>
-        </w:rPr>
-        <w:t xml:space="preserve"> para mostrar que 2 gerentes não podem acessar o mesmo plano ao mesmo tempo.</w:t>
-      </w:r>
-    </w:p>
-    <w:p>
-      <w:pPr>
-        <w:pStyle w:val="ListParagraph"/>
-        <w:numPr>
-          <w:ilvl w:val="0"/>
-          <w:numId w:val="1"/>
-        </w:numPr>
-        <w:rPr>
-          <w:b/>
-          <w:lang w:val="pt-BR"/>
-        </w:rPr>
-      </w:pPr>
-      <w:r>
-        <w:rPr>
-          <w:b/>
-          <w:lang w:val="pt-BR"/>
-        </w:rPr>
-        <w:t>Usuário Gerente 1:</w:t>
-      </w:r>
-    </w:p>
-    <w:p>
-      <w:pPr>
-        <w:pStyle w:val="ListParagraph"/>
-        <w:numPr>
-          <w:ilvl w:val="1"/>
-          <w:numId w:val="1"/>
-        </w:numPr>
-        <w:rPr>
-          <w:lang w:val="pt-BR"/>
-        </w:rPr>
-      </w:pPr>
-      <w:r>
-        <w:rPr>
-          <w:lang w:val="pt-BR"/>
-        </w:rPr>
-        <w:t>Acessa outro plano [colocar o nome do plano aqui].</w:t>
-      </w:r>
-    </w:p>
-    <w:p>
-      <w:pPr>
-        <w:pStyle w:val="ListParagraph"/>
-        <w:numPr>
-          <w:ilvl w:val="1"/>
-          <w:numId w:val="1"/>
-        </w:numPr>
-        <w:rPr>
-          <w:lang w:val="pt-BR"/>
-        </w:rPr>
-      </w:pPr>
-      <w:r>
-        <w:rPr>
-          <w:lang w:val="pt-BR"/>
-        </w:rPr>
-        <w:t>Faz comentários em alguns campos e nas observações.</w:t>
-      </w:r>
-    </w:p>
-    <w:p>
-      <w:pPr>
-        <w:pStyle w:val="ListParagraph"/>
-        <w:numPr>
-          <w:ilvl w:val="1"/>
-          <w:numId w:val="1"/>
-        </w:numPr>
-        <w:rPr>
-          <w:lang w:val="pt-BR"/>
-        </w:rPr>
-      </w:pPr>
-      <w:r>
-        <w:rPr>
-          <w:lang w:val="pt-BR"/>
-        </w:rPr>
-        <w:t>Sai do sistema.</w:t>
-      </w:r>
-    </w:p>
-    <w:p>
-      <w:pPr>
-        <w:pStyle w:val="ListParagraph"/>
-        <w:numPr>
-          <w:ilvl w:val="0"/>
-          <w:numId w:val="1"/>
-        </w:numPr>
-        <w:rPr>
-          <w:b/>
-          <w:lang w:val="pt-BR"/>
-        </w:rPr>
-      </w:pPr>
-      <w:r>
-        <w:rPr>
-          <w:b/>
-          <w:lang w:val="pt-BR"/>
-        </w:rPr>
-        <w:t>Usuário Gerente 2:</w:t>
-      </w:r>
-    </w:p>
-    <w:p>
-      <w:pPr>
-        <w:pStyle w:val="ListParagraph"/>
-        <w:numPr>
-          <w:ilvl w:val="1"/>
-          <w:numId w:val="1"/>
-        </w:numPr>
-        <w:rPr>
-          <w:lang w:val="pt-BR"/>
-        </w:rPr>
-      </w:pPr>
-      <w:r>
-        <w:rPr>
-          <w:lang w:val="pt-BR"/>
-        </w:rPr>
-        <w:t>Acessa o outro plano [ colocar o nome do plano aqui].</w:t>
-      </w:r>
-    </w:p>
-    <w:p>
-      <w:pPr>
-        <w:pStyle w:val="ListParagraph"/>
-        <w:numPr>
-          <w:ilvl w:val="1"/>
-          <w:numId w:val="1"/>
-        </w:numPr>
-        <w:rPr>
-          <w:lang w:val="pt-BR"/>
-        </w:rPr>
-      </w:pPr>
-      <w:r>
-        <w:rPr>
-          <w:lang w:val="pt-BR"/>
-        </w:rPr>
-        <w:t>Mostra os comentários e as observações feitas pelo Gerente 1 [ coloca o nome do usuário aqui]</w:t>
-      </w:r>
-    </w:p>
-    <w:p>
-      <w:pPr>
-        <w:pStyle w:val="ListParagraph"/>
-        <w:numPr>
-          <w:ilvl w:val="0"/>
-          <w:numId w:val="1"/>
-        </w:numPr>
-        <w:rPr>
-          <w:b/>
-          <w:lang w:val="pt-BR"/>
-        </w:rPr>
-      </w:pPr>
-      <w:r>
-        <w:rPr>
-          <w:b/>
-          <w:lang w:val="pt-BR"/>
-        </w:rPr>
-        <w:t>Usuário Empreendedor:</w:t>
-      </w:r>
-    </w:p>
-    <w:p>
-      <w:pPr>
-        <w:pStyle w:val="ListParagraph"/>
-        <w:numPr>
-          <w:ilvl w:val="1"/>
-          <w:numId w:val="1"/>
-        </w:numPr>
-        <w:rPr>
-          <w:lang w:val="pt-BR"/>
-        </w:rPr>
-      </w:pPr>
-      <w:r>
-        <w:rPr>
-          <w:lang w:val="pt-BR"/>
-        </w:rPr>
-        <w:t>Acessa o plano [colocar o nome do plano aqui].</w:t>
-      </w:r>
-    </w:p>
-    <w:p>
-      <w:pPr>
-        <w:pStyle w:val="ListParagraph"/>
-        <w:numPr>
-          <w:ilvl w:val="1"/>
-          <w:numId w:val="1"/>
-        </w:numPr>
-        <w:rPr>
-          <w:lang w:val="pt-BR"/>
-        </w:rPr>
-      </w:pPr>
-      <w:r>
-        <w:rPr>
-          <w:lang w:val="pt-BR"/>
-        </w:rPr>
-        <w:t>Visualiza os resultados do avaliador e os comentários.</w:t>
+      <w:r>
+        <w:rPr>
+          <w:lang w:val="pt-BR"/>
+        </w:rPr>
+        <w:t>entários.</w:t>
       </w:r>
     </w:p>
     <w:sectPr>
@@ -754,13 +792,13 @@
     <w:name w:val="Normal"/>
     <w:qFormat/>
   </w:style>
-  <w:style w:type="character" w:default="1" w:styleId="DefaultParagraphFont">
+  <w:style w:type="character" w:default="1" w:styleId="Fontepargpadro">
     <w:name w:val="Default Paragraph Font"/>
     <w:uiPriority w:val="1"/>
     <w:semiHidden/>
     <w:unhideWhenUsed/>
   </w:style>
-  <w:style w:type="table" w:default="1" w:styleId="TableNormal">
+  <w:style w:type="table" w:default="1" w:styleId="Tabelanormal">
     <w:name w:val="Normal Table"/>
     <w:uiPriority w:val="99"/>
     <w:semiHidden/>
@@ -775,13 +813,13 @@
       </w:tblCellMar>
     </w:tblPr>
   </w:style>
-  <w:style w:type="numbering" w:default="1" w:styleId="NoList">
+  <w:style w:type="numbering" w:default="1" w:styleId="Semlista">
     <w:name w:val="No List"/>
     <w:uiPriority w:val="99"/>
     <w:semiHidden/>
     <w:unhideWhenUsed/>
   </w:style>
-  <w:style w:type="paragraph" w:styleId="ListParagraph">
+  <w:style w:type="paragraph" w:styleId="PargrafodaLista">
     <w:name w:val="List Paragraph"/>
     <w:basedOn w:val="Normal"/>
     <w:uiPriority w:val="34"/>
@@ -955,13 +993,13 @@
     <w:name w:val="Normal"/>
     <w:qFormat/>
   </w:style>
-  <w:style w:type="character" w:default="1" w:styleId="DefaultParagraphFont">
+  <w:style w:type="character" w:default="1" w:styleId="Fontepargpadro">
     <w:name w:val="Default Paragraph Font"/>
     <w:uiPriority w:val="1"/>
     <w:semiHidden/>
     <w:unhideWhenUsed/>
   </w:style>
-  <w:style w:type="table" w:default="1" w:styleId="TableNormal">
+  <w:style w:type="table" w:default="1" w:styleId="Tabelanormal">
     <w:name w:val="Normal Table"/>
     <w:uiPriority w:val="99"/>
     <w:semiHidden/>
@@ -976,13 +1014,13 @@
       </w:tblCellMar>
     </w:tblPr>
   </w:style>
-  <w:style w:type="numbering" w:default="1" w:styleId="NoList">
+  <w:style w:type="numbering" w:default="1" w:styleId="Semlista">
     <w:name w:val="No List"/>
     <w:uiPriority w:val="99"/>
     <w:semiHidden/>
     <w:unhideWhenUsed/>
   </w:style>
-  <w:style w:type="paragraph" w:styleId="ListParagraph">
+  <w:style w:type="paragraph" w:styleId="PargrafodaLista">
     <w:name w:val="List Paragraph"/>
     <w:basedOn w:val="Normal"/>
     <w:uiPriority w:val="34"/>

</xml_diff>